<commit_message>
basics of the site developed
</commit_message>
<xml_diff>
--- a/docs/tus-fyp-report-thesis-template.docx
+++ b/docs/tus-fyp-report-thesis-template.docx
@@ -1,6 +1,6 @@
 
 <file path=word/document.xml><?xml version="1.0" encoding="utf-8"?>
-<w:document xmlns:wpc="http://schemas.microsoft.com/office/word/2010/wordprocessingCanvas" xmlns:cx="http://schemas.microsoft.com/office/drawing/2014/chartex" xmlns:cx1="http://schemas.microsoft.com/office/drawing/2015/9/8/chartex" xmlns:cx2="http://schemas.microsoft.com/office/drawing/2015/10/21/chartex" xmlns:cx3="http://schemas.microsoft.com/office/drawing/2016/5/9/chartex" xmlns:cx4="http://schemas.microsoft.com/office/drawing/2016/5/10/chartex" xmlns:cx5="http://schemas.microsoft.com/office/drawing/2016/5/11/chartex" xmlns:cx6="http://schemas.microsoft.com/office/drawing/2016/5/12/chartex" xmlns:cx7="http://schemas.microsoft.com/office/drawing/2016/5/13/chartex" xmlns:cx8="http://schemas.microsoft.com/office/drawing/2016/5/14/chartex" xmlns:mc="http://schemas.openxmlformats.org/markup-compatibility/2006" xmlns:aink="http://schemas.microsoft.com/office/drawing/2016/ink" xmlns:am3d="http://schemas.microsoft.com/office/drawing/2017/model3d" xmlns:o="urn:schemas-microsoft-com:office:office" xmlns:oel="http://schemas.microsoft.com/office/2019/extlst" xmlns:r="http://schemas.openxmlformats.org/officeDocument/2006/relationships" xmlns:m="http://schemas.openxmlformats.org/officeDocument/2006/math" xmlns:v="urn:schemas-microsoft-com:vml" xmlns:wp14="http://schemas.microsoft.com/office/word/2010/wordprocessingDrawing" xmlns:wp="http://schemas.openxmlformats.org/drawingml/2006/wordprocessingDrawing" xmlns:w10="urn:schemas-microsoft-com:office:word" xmlns:w="http://schemas.openxmlformats.org/wordprocessingml/2006/main" xmlns:w14="http://schemas.microsoft.com/office/word/2010/wordml" xmlns:w15="http://schemas.microsoft.com/office/word/2012/wordml" xmlns:w16cex="http://schemas.microsoft.com/office/word/2018/wordml/cex" xmlns:w16cid="http://schemas.microsoft.com/office/word/2016/wordml/cid" xmlns:w16="http://schemas.microsoft.com/office/word/2018/wordml" xmlns:w16du="http://schemas.microsoft.com/office/word/2023/wordml/word16du" xmlns:w16sdtdh="http://schemas.microsoft.com/office/word/2020/wordml/sdtdatahash" xmlns:w16se="http://schemas.microsoft.com/office/word/2015/wordml/symex" xmlns:wpg="http://schemas.microsoft.com/office/word/2010/wordprocessingGroup" xmlns:wpi="http://schemas.microsoft.com/office/word/2010/wordprocessingInk" xmlns:wne="http://schemas.microsoft.com/office/word/2006/wordml" xmlns:wps="http://schemas.microsoft.com/office/word/2010/wordprocessingShape" mc:Ignorable="w14 w15 w16se w16cid w16 w16cex w16sdtdh w16du wp14">
+<w:document xmlns:wpc="http://schemas.microsoft.com/office/word/2010/wordprocessingCanvas" xmlns:cx="http://schemas.microsoft.com/office/drawing/2014/chartex" xmlns:cx1="http://schemas.microsoft.com/office/drawing/2015/9/8/chartex" xmlns:cx2="http://schemas.microsoft.com/office/drawing/2015/10/21/chartex" xmlns:cx3="http://schemas.microsoft.com/office/drawing/2016/5/9/chartex" xmlns:cx4="http://schemas.microsoft.com/office/drawing/2016/5/10/chartex" xmlns:cx5="http://schemas.microsoft.com/office/drawing/2016/5/11/chartex" xmlns:cx6="http://schemas.microsoft.com/office/drawing/2016/5/12/chartex" xmlns:cx7="http://schemas.microsoft.com/office/drawing/2016/5/13/chartex" xmlns:cx8="http://schemas.microsoft.com/office/drawing/2016/5/14/chartex" xmlns:mc="http://schemas.openxmlformats.org/markup-compatibility/2006" xmlns:aink="http://schemas.microsoft.com/office/drawing/2016/ink" xmlns:am3d="http://schemas.microsoft.com/office/drawing/2017/model3d" xmlns:o="urn:schemas-microsoft-com:office:office" xmlns:oel="http://schemas.microsoft.com/office/2019/extlst" xmlns:r="http://schemas.openxmlformats.org/officeDocument/2006/relationships" xmlns:m="http://schemas.openxmlformats.org/officeDocument/2006/math" xmlns:v="urn:schemas-microsoft-com:vml" xmlns:wp14="http://schemas.microsoft.com/office/word/2010/wordprocessingDrawing" xmlns:wp="http://schemas.openxmlformats.org/drawingml/2006/wordprocessingDrawing" xmlns:w10="urn:schemas-microsoft-com:office:word" xmlns:w="http://schemas.openxmlformats.org/wordprocessingml/2006/main" xmlns:w14="http://schemas.microsoft.com/office/word/2010/wordml" xmlns:w15="http://schemas.microsoft.com/office/word/2012/wordml" xmlns:w16cex="http://schemas.microsoft.com/office/word/2018/wordml/cex" xmlns:w16cid="http://schemas.microsoft.com/office/word/2016/wordml/cid" xmlns:w16="http://schemas.microsoft.com/office/word/2018/wordml" xmlns:w16du="http://schemas.microsoft.com/office/word/2023/wordml/word16du" xmlns:w16sdtdh="http://schemas.microsoft.com/office/word/2020/wordml/sdtdatahash" xmlns:w16sdtfl="http://schemas.microsoft.com/office/word/2024/wordml/sdtformatlock" xmlns:w16se="http://schemas.microsoft.com/office/word/2015/wordml/symex" xmlns:wpg="http://schemas.microsoft.com/office/word/2010/wordprocessingGroup" xmlns:wpi="http://schemas.microsoft.com/office/word/2010/wordprocessingInk" xmlns:wne="http://schemas.microsoft.com/office/word/2006/wordml" xmlns:wps="http://schemas.microsoft.com/office/word/2010/wordprocessingShape" mc:Ignorable="w14 w15 w16se w16cid w16 w16cex w16sdtdh w16sdtfl w16du wp14">
   <w:body>
     <w:p>
       <w:pPr>
@@ -254,6 +254,7 @@
       </w:pPr>
       <w:bookmarkStart w:id="2" w:name="_Toc175737871"/>
       <w:r>
+        <w:lastRenderedPageBreak/>
         <w:t>Abstract</w:t>
       </w:r>
       <w:bookmarkEnd w:id="2"/>
@@ -304,6 +305,7 @@
       </w:pPr>
       <w:bookmarkStart w:id="3" w:name="_Toc175737872"/>
       <w:r>
+        <w:lastRenderedPageBreak/>
         <w:t>Table of Contents</w:t>
       </w:r>
       <w:bookmarkEnd w:id="3"/>
@@ -7041,6 +7043,7 @@
       </w:pPr>
       <w:bookmarkStart w:id="4" w:name="_Toc175737873"/>
       <w:r>
+        <w:lastRenderedPageBreak/>
         <w:t>Table of Figu</w:t>
       </w:r>
       <w:r>
@@ -7431,6 +7434,7 @@
       </w:pPr>
       <w:bookmarkStart w:id="5" w:name="_Toc175737874"/>
       <w:r>
+        <w:lastRenderedPageBreak/>
         <w:t>Introduction</w:t>
       </w:r>
       <w:bookmarkEnd w:id="5"/>
@@ -7961,6 +7965,7 @@
         <w:rPr>
           <w:lang w:val="en-US"/>
         </w:rPr>
+        <w:lastRenderedPageBreak/>
         <w:t xml:space="preserve">Paragraphs are 12pt </w:t>
       </w:r>
       <w:r>
@@ -7994,6 +7999,7 @@
       </w:pPr>
       <w:bookmarkStart w:id="13" w:name="_Toc175737882"/>
       <w:r>
+        <w:lastRenderedPageBreak/>
         <w:t>Literature Review</w:t>
       </w:r>
       <w:bookmarkEnd w:id="13"/>
@@ -8197,6 +8203,7 @@
       </w:pPr>
       <w:bookmarkStart w:id="23" w:name="_Toc175737892"/>
       <w:r>
+        <w:lastRenderedPageBreak/>
         <w:t>Analysis and Design</w:t>
       </w:r>
       <w:bookmarkEnd w:id="23"/>
@@ -8396,6 +8403,7 @@
       </w:pPr>
       <w:bookmarkStart w:id="31" w:name="_Toc175737900"/>
       <w:r>
+        <w:lastRenderedPageBreak/>
         <w:t>Implementation</w:t>
       </w:r>
       <w:bookmarkEnd w:id="31"/>
@@ -9379,24 +9387,14 @@
       <w:r>
         <w:t xml:space="preserve">Figure </w:t>
       </w:r>
-      <w:r>
-        <w:fldChar w:fldCharType="begin"/>
-      </w:r>
-      <w:r>
-        <w:instrText xml:space="preserve"> SEQ Figure \* ARABIC </w:instrText>
-      </w:r>
-      <w:r>
-        <w:fldChar w:fldCharType="separate"/>
-      </w:r>
-      <w:r>
-        <w:rPr>
-          <w:noProof/>
-        </w:rPr>
-        <w:t>1</w:t>
-      </w:r>
-      <w:r>
-        <w:fldChar w:fldCharType="end"/>
-      </w:r>
+      <w:fldSimple w:instr=" SEQ Figure \* ARABIC ">
+        <w:r>
+          <w:rPr>
+            <w:noProof/>
+          </w:rPr>
+          <w:t>1</w:t>
+        </w:r>
+      </w:fldSimple>
       <w:r>
         <w:t xml:space="preserve">:Code Block Caption </w:t>
       </w:r>
@@ -9416,6 +9414,7 @@
         <w:rPr>
           <w:color w:val="666600"/>
         </w:rPr>
+        <w:lastRenderedPageBreak/>
         <w:t>--</w:t>
       </w:r>
       <w:r>
@@ -9817,24 +9816,14 @@
       <w:r>
         <w:t xml:space="preserve">Figure </w:t>
       </w:r>
-      <w:r>
-        <w:fldChar w:fldCharType="begin"/>
-      </w:r>
-      <w:r>
-        <w:instrText xml:space="preserve"> SEQ Figure \* ARABIC </w:instrText>
-      </w:r>
-      <w:r>
-        <w:fldChar w:fldCharType="separate"/>
-      </w:r>
-      <w:r>
-        <w:rPr>
-          <w:noProof/>
-        </w:rPr>
-        <w:t>2</w:t>
-      </w:r>
-      <w:r>
-        <w:fldChar w:fldCharType="end"/>
-      </w:r>
+      <w:fldSimple w:instr=" SEQ Figure \* ARABIC ">
+        <w:r>
+          <w:rPr>
+            <w:noProof/>
+          </w:rPr>
+          <w:t>2</w:t>
+        </w:r>
+      </w:fldSimple>
       <w:r>
         <w:t xml:space="preserve"> Code Example</w:t>
       </w:r>
@@ -10270,24 +10259,14 @@
       <w:r>
         <w:t xml:space="preserve">7.  Figure </w:t>
       </w:r>
-      <w:r>
-        <w:fldChar w:fldCharType="begin"/>
-      </w:r>
-      <w:r>
-        <w:instrText xml:space="preserve"> SEQ Figure \* ARABIC </w:instrText>
-      </w:r>
-      <w:r>
-        <w:fldChar w:fldCharType="separate"/>
-      </w:r>
-      <w:r>
-        <w:rPr>
-          <w:noProof/>
-        </w:rPr>
-        <w:t>3</w:t>
-      </w:r>
-      <w:r>
-        <w:fldChar w:fldCharType="end"/>
-      </w:r>
+      <w:fldSimple w:instr=" SEQ Figure \* ARABIC ">
+        <w:r>
+          <w:rPr>
+            <w:noProof/>
+          </w:rPr>
+          <w:t>3</w:t>
+        </w:r>
+      </w:fldSimple>
       <w:r>
         <w:t xml:space="preserve"> Code Example</w:t>
       </w:r>
@@ -10422,24 +10401,14 @@
       <w:r>
         <w:t xml:space="preserve">Figure </w:t>
       </w:r>
-      <w:r>
-        <w:fldChar w:fldCharType="begin"/>
-      </w:r>
-      <w:r>
-        <w:instrText xml:space="preserve"> SEQ Figure \* ARABIC </w:instrText>
-      </w:r>
-      <w:r>
-        <w:fldChar w:fldCharType="separate"/>
-      </w:r>
-      <w:r>
-        <w:rPr>
-          <w:noProof/>
-        </w:rPr>
-        <w:t>4</w:t>
-      </w:r>
-      <w:r>
-        <w:fldChar w:fldCharType="end"/>
-      </w:r>
+      <w:fldSimple w:instr=" SEQ Figure \* ARABIC ">
+        <w:r>
+          <w:rPr>
+            <w:noProof/>
+          </w:rPr>
+          <w:t>4</w:t>
+        </w:r>
+      </w:fldSimple>
       <w:r>
         <w:t xml:space="preserve">: </w:t>
       </w:r>
@@ -10468,6 +10437,7 @@
       </w:pPr>
       <w:bookmarkStart w:id="42" w:name="_Toc175737907"/>
       <w:r>
+        <w:lastRenderedPageBreak/>
         <w:t>Testing</w:t>
       </w:r>
       <w:bookmarkEnd w:id="42"/>
@@ -10615,24 +10585,14 @@
       <w:r>
         <w:t xml:space="preserve">Figure </w:t>
       </w:r>
-      <w:r>
-        <w:fldChar w:fldCharType="begin"/>
-      </w:r>
-      <w:r>
-        <w:instrText xml:space="preserve"> SEQ Figure \* ARABIC </w:instrText>
-      </w:r>
-      <w:r>
-        <w:fldChar w:fldCharType="separate"/>
-      </w:r>
-      <w:r>
-        <w:rPr>
-          <w:noProof/>
-        </w:rPr>
-        <w:t>5</w:t>
-      </w:r>
-      <w:r>
-        <w:fldChar w:fldCharType="end"/>
-      </w:r>
+      <w:fldSimple w:instr=" SEQ Figure \* ARABIC ">
+        <w:r>
+          <w:rPr>
+            <w:noProof/>
+          </w:rPr>
+          <w:t>5</w:t>
+        </w:r>
+      </w:fldSimple>
       <w:r>
         <w:t xml:space="preserve"> TUS Logo</w:t>
       </w:r>
@@ -10702,6 +10662,7 @@
       </w:pPr>
       <w:bookmarkStart w:id="49" w:name="_Toc175737913"/>
       <w:r>
+        <w:lastRenderedPageBreak/>
         <w:t>Results</w:t>
       </w:r>
       <w:bookmarkEnd w:id="49"/>
@@ -10858,6 +10819,7 @@
       </w:pPr>
       <w:bookmarkStart w:id="61" w:name="_Toc175737925"/>
       <w:r>
+        <w:lastRenderedPageBreak/>
         <w:t>Conclusion and Recommendations</w:t>
       </w:r>
       <w:bookmarkEnd w:id="61"/>
@@ -11088,6 +11050,7 @@
       </w:pPr>
       <w:bookmarkStart w:id="67" w:name="_Toc175737931"/>
       <w:r>
+        <w:lastRenderedPageBreak/>
         <w:t>Glossary</w:t>
       </w:r>
       <w:bookmarkEnd w:id="67"/>
@@ -11243,6 +11206,7 @@
       </w:pPr>
       <w:bookmarkStart w:id="68" w:name="_Toc175737932"/>
       <w:r>
+        <w:lastRenderedPageBreak/>
         <w:t>Reflection</w:t>
       </w:r>
       <w:r>
@@ -11274,6 +11238,7 @@
       </w:pPr>
       <w:bookmarkStart w:id="70" w:name="_Toc175737934"/>
       <w:r>
+        <w:lastRenderedPageBreak/>
         <w:t>Project Managemen</w:t>
       </w:r>
       <w:r>
@@ -11431,6 +11396,7 @@
       </w:pPr>
       <w:bookmarkStart w:id="83" w:name="_Toc175737947"/>
       <w:r>
+        <w:lastRenderedPageBreak/>
         <w:t>Development Environmen</w:t>
       </w:r>
       <w:r>
@@ -11451,7 +11417,7 @@
 </file>
 
 <file path=word/endnotes.xml><?xml version="1.0" encoding="utf-8"?>
-<w:endnotes xmlns:wpc="http://schemas.microsoft.com/office/word/2010/wordprocessingCanvas" xmlns:cx="http://schemas.microsoft.com/office/drawing/2014/chartex" xmlns:cx1="http://schemas.microsoft.com/office/drawing/2015/9/8/chartex" xmlns:cx2="http://schemas.microsoft.com/office/drawing/2015/10/21/chartex" xmlns:cx3="http://schemas.microsoft.com/office/drawing/2016/5/9/chartex" xmlns:cx4="http://schemas.microsoft.com/office/drawing/2016/5/10/chartex" xmlns:cx5="http://schemas.microsoft.com/office/drawing/2016/5/11/chartex" xmlns:cx6="http://schemas.microsoft.com/office/drawing/2016/5/12/chartex" xmlns:cx7="http://schemas.microsoft.com/office/drawing/2016/5/13/chartex" xmlns:cx8="http://schemas.microsoft.com/office/drawing/2016/5/14/chartex" xmlns:mc="http://schemas.openxmlformats.org/markup-compatibility/2006" xmlns:aink="http://schemas.microsoft.com/office/drawing/2016/ink" xmlns:am3d="http://schemas.microsoft.com/office/drawing/2017/model3d" xmlns:o="urn:schemas-microsoft-com:office:office" xmlns:oel="http://schemas.microsoft.com/office/2019/extlst" xmlns:r="http://schemas.openxmlformats.org/officeDocument/2006/relationships" xmlns:m="http://schemas.openxmlformats.org/officeDocument/2006/math" xmlns:v="urn:schemas-microsoft-com:vml" xmlns:wp14="http://schemas.microsoft.com/office/word/2010/wordprocessingDrawing" xmlns:wp="http://schemas.openxmlformats.org/drawingml/2006/wordprocessingDrawing" xmlns:w10="urn:schemas-microsoft-com:office:word" xmlns:w="http://schemas.openxmlformats.org/wordprocessingml/2006/main" xmlns:w14="http://schemas.microsoft.com/office/word/2010/wordml" xmlns:w15="http://schemas.microsoft.com/office/word/2012/wordml" xmlns:w16cex="http://schemas.microsoft.com/office/word/2018/wordml/cex" xmlns:w16cid="http://schemas.microsoft.com/office/word/2016/wordml/cid" xmlns:w16="http://schemas.microsoft.com/office/word/2018/wordml" xmlns:w16du="http://schemas.microsoft.com/office/word/2023/wordml/word16du" xmlns:w16sdtdh="http://schemas.microsoft.com/office/word/2020/wordml/sdtdatahash" xmlns:w16se="http://schemas.microsoft.com/office/word/2015/wordml/symex" xmlns:wpg="http://schemas.microsoft.com/office/word/2010/wordprocessingGroup" xmlns:wpi="http://schemas.microsoft.com/office/word/2010/wordprocessingInk" xmlns:wne="http://schemas.microsoft.com/office/word/2006/wordml" xmlns:wps="http://schemas.microsoft.com/office/word/2010/wordprocessingShape" mc:Ignorable="w14 w15 w16se w16cid w16 w16cex w16sdtdh w16du wp14">
+<w:endnotes xmlns:wpc="http://schemas.microsoft.com/office/word/2010/wordprocessingCanvas" xmlns:cx="http://schemas.microsoft.com/office/drawing/2014/chartex" xmlns:cx1="http://schemas.microsoft.com/office/drawing/2015/9/8/chartex" xmlns:cx2="http://schemas.microsoft.com/office/drawing/2015/10/21/chartex" xmlns:cx3="http://schemas.microsoft.com/office/drawing/2016/5/9/chartex" xmlns:cx4="http://schemas.microsoft.com/office/drawing/2016/5/10/chartex" xmlns:cx5="http://schemas.microsoft.com/office/drawing/2016/5/11/chartex" xmlns:cx6="http://schemas.microsoft.com/office/drawing/2016/5/12/chartex" xmlns:cx7="http://schemas.microsoft.com/office/drawing/2016/5/13/chartex" xmlns:cx8="http://schemas.microsoft.com/office/drawing/2016/5/14/chartex" xmlns:mc="http://schemas.openxmlformats.org/markup-compatibility/2006" xmlns:aink="http://schemas.microsoft.com/office/drawing/2016/ink" xmlns:am3d="http://schemas.microsoft.com/office/drawing/2017/model3d" xmlns:o="urn:schemas-microsoft-com:office:office" xmlns:oel="http://schemas.microsoft.com/office/2019/extlst" xmlns:r="http://schemas.openxmlformats.org/officeDocument/2006/relationships" xmlns:m="http://schemas.openxmlformats.org/officeDocument/2006/math" xmlns:v="urn:schemas-microsoft-com:vml" xmlns:wp14="http://schemas.microsoft.com/office/word/2010/wordprocessingDrawing" xmlns:wp="http://schemas.openxmlformats.org/drawingml/2006/wordprocessingDrawing" xmlns:w10="urn:schemas-microsoft-com:office:word" xmlns:w="http://schemas.openxmlformats.org/wordprocessingml/2006/main" xmlns:w14="http://schemas.microsoft.com/office/word/2010/wordml" xmlns:w15="http://schemas.microsoft.com/office/word/2012/wordml" xmlns:w16cex="http://schemas.microsoft.com/office/word/2018/wordml/cex" xmlns:w16cid="http://schemas.microsoft.com/office/word/2016/wordml/cid" xmlns:w16="http://schemas.microsoft.com/office/word/2018/wordml" xmlns:w16du="http://schemas.microsoft.com/office/word/2023/wordml/word16du" xmlns:w16sdtdh="http://schemas.microsoft.com/office/word/2020/wordml/sdtdatahash" xmlns:w16sdtfl="http://schemas.microsoft.com/office/word/2024/wordml/sdtformatlock" xmlns:w16se="http://schemas.microsoft.com/office/word/2015/wordml/symex" xmlns:wpg="http://schemas.microsoft.com/office/word/2010/wordprocessingGroup" xmlns:wpi="http://schemas.microsoft.com/office/word/2010/wordprocessingInk" xmlns:wne="http://schemas.microsoft.com/office/word/2006/wordml" xmlns:wps="http://schemas.microsoft.com/office/word/2010/wordprocessingShape" mc:Ignorable="w14 w15 w16se w16cid w16 w16cex w16sdtdh w16sdtfl w16du wp14">
   <w:endnote w:type="separator" w:id="-1">
     <w:p>
       <w:r>
@@ -11474,7 +11440,7 @@
 </file>
 
 <file path=word/footer1.xml><?xml version="1.0" encoding="utf-8"?>
-<w:ftr xmlns:wpc="http://schemas.microsoft.com/office/word/2010/wordprocessingCanvas" xmlns:cx="http://schemas.microsoft.com/office/drawing/2014/chartex" xmlns:cx1="http://schemas.microsoft.com/office/drawing/2015/9/8/chartex" xmlns:cx2="http://schemas.microsoft.com/office/drawing/2015/10/21/chartex" xmlns:cx3="http://schemas.microsoft.com/office/drawing/2016/5/9/chartex" xmlns:cx4="http://schemas.microsoft.com/office/drawing/2016/5/10/chartex" xmlns:cx5="http://schemas.microsoft.com/office/drawing/2016/5/11/chartex" xmlns:cx6="http://schemas.microsoft.com/office/drawing/2016/5/12/chartex" xmlns:cx7="http://schemas.microsoft.com/office/drawing/2016/5/13/chartex" xmlns:cx8="http://schemas.microsoft.com/office/drawing/2016/5/14/chartex" xmlns:mc="http://schemas.openxmlformats.org/markup-compatibility/2006" xmlns:aink="http://schemas.microsoft.com/office/drawing/2016/ink" xmlns:am3d="http://schemas.microsoft.com/office/drawing/2017/model3d" xmlns:o="urn:schemas-microsoft-com:office:office" xmlns:oel="http://schemas.microsoft.com/office/2019/extlst" xmlns:r="http://schemas.openxmlformats.org/officeDocument/2006/relationships" xmlns:m="http://schemas.openxmlformats.org/officeDocument/2006/math" xmlns:v="urn:schemas-microsoft-com:vml" xmlns:wp14="http://schemas.microsoft.com/office/word/2010/wordprocessingDrawing" xmlns:wp="http://schemas.openxmlformats.org/drawingml/2006/wordprocessingDrawing" xmlns:w10="urn:schemas-microsoft-com:office:word" xmlns:w="http://schemas.openxmlformats.org/wordprocessingml/2006/main" xmlns:w14="http://schemas.microsoft.com/office/word/2010/wordml" xmlns:w15="http://schemas.microsoft.com/office/word/2012/wordml" xmlns:w16cex="http://schemas.microsoft.com/office/word/2018/wordml/cex" xmlns:w16cid="http://schemas.microsoft.com/office/word/2016/wordml/cid" xmlns:w16="http://schemas.microsoft.com/office/word/2018/wordml" xmlns:w16du="http://schemas.microsoft.com/office/word/2023/wordml/word16du" xmlns:w16sdtdh="http://schemas.microsoft.com/office/word/2020/wordml/sdtdatahash" xmlns:w16se="http://schemas.microsoft.com/office/word/2015/wordml/symex" xmlns:wpg="http://schemas.microsoft.com/office/word/2010/wordprocessingGroup" xmlns:wpi="http://schemas.microsoft.com/office/word/2010/wordprocessingInk" xmlns:wne="http://schemas.microsoft.com/office/word/2006/wordml" xmlns:wps="http://schemas.microsoft.com/office/word/2010/wordprocessingShape" mc:Ignorable="w14 w15 w16se w16cid w16 w16cex w16sdtdh w16du wp14">
+<w:ftr xmlns:wpc="http://schemas.microsoft.com/office/word/2010/wordprocessingCanvas" xmlns:cx="http://schemas.microsoft.com/office/drawing/2014/chartex" xmlns:cx1="http://schemas.microsoft.com/office/drawing/2015/9/8/chartex" xmlns:cx2="http://schemas.microsoft.com/office/drawing/2015/10/21/chartex" xmlns:cx3="http://schemas.microsoft.com/office/drawing/2016/5/9/chartex" xmlns:cx4="http://schemas.microsoft.com/office/drawing/2016/5/10/chartex" xmlns:cx5="http://schemas.microsoft.com/office/drawing/2016/5/11/chartex" xmlns:cx6="http://schemas.microsoft.com/office/drawing/2016/5/12/chartex" xmlns:cx7="http://schemas.microsoft.com/office/drawing/2016/5/13/chartex" xmlns:cx8="http://schemas.microsoft.com/office/drawing/2016/5/14/chartex" xmlns:mc="http://schemas.openxmlformats.org/markup-compatibility/2006" xmlns:aink="http://schemas.microsoft.com/office/drawing/2016/ink" xmlns:am3d="http://schemas.microsoft.com/office/drawing/2017/model3d" xmlns:o="urn:schemas-microsoft-com:office:office" xmlns:oel="http://schemas.microsoft.com/office/2019/extlst" xmlns:r="http://schemas.openxmlformats.org/officeDocument/2006/relationships" xmlns:m="http://schemas.openxmlformats.org/officeDocument/2006/math" xmlns:v="urn:schemas-microsoft-com:vml" xmlns:wp14="http://schemas.microsoft.com/office/word/2010/wordprocessingDrawing" xmlns:wp="http://schemas.openxmlformats.org/drawingml/2006/wordprocessingDrawing" xmlns:w10="urn:schemas-microsoft-com:office:word" xmlns:w="http://schemas.openxmlformats.org/wordprocessingml/2006/main" xmlns:w14="http://schemas.microsoft.com/office/word/2010/wordml" xmlns:w15="http://schemas.microsoft.com/office/word/2012/wordml" xmlns:w16cex="http://schemas.microsoft.com/office/word/2018/wordml/cex" xmlns:w16cid="http://schemas.microsoft.com/office/word/2016/wordml/cid" xmlns:w16="http://schemas.microsoft.com/office/word/2018/wordml" xmlns:w16du="http://schemas.microsoft.com/office/word/2023/wordml/word16du" xmlns:w16sdtdh="http://schemas.microsoft.com/office/word/2020/wordml/sdtdatahash" xmlns:w16sdtfl="http://schemas.microsoft.com/office/word/2024/wordml/sdtformatlock" xmlns:w16se="http://schemas.microsoft.com/office/word/2015/wordml/symex" xmlns:wpg="http://schemas.microsoft.com/office/word/2010/wordprocessingGroup" xmlns:wpi="http://schemas.microsoft.com/office/word/2010/wordprocessingInk" xmlns:wne="http://schemas.microsoft.com/office/word/2006/wordml" xmlns:wps="http://schemas.microsoft.com/office/word/2010/wordprocessingShape" mc:Ignorable="w14 w15 w16se w16cid w16 w16cex w16sdtdh w16sdtfl w16du wp14">
   <w:sdt>
     <w:sdtPr>
       <w:id w:val="2114011291"/>
@@ -11531,27 +11497,14 @@
             <w:r>
               <w:t xml:space="preserve"> of </w:t>
             </w:r>
-            <w:r>
-              <w:fldChar w:fldCharType="begin"/>
-            </w:r>
-            <w:r>
-              <w:instrText xml:space="preserve"> NUMPAGES  </w:instrText>
-            </w:r>
-            <w:r>
-              <w:fldChar w:fldCharType="separate"/>
-            </w:r>
-            <w:r>
-              <w:rPr>
-                <w:noProof/>
-              </w:rPr>
-              <w:t>2</w:t>
-            </w:r>
-            <w:r>
-              <w:rPr>
-                <w:noProof/>
-              </w:rPr>
-              <w:fldChar w:fldCharType="end"/>
-            </w:r>
+            <w:fldSimple w:instr=" NUMPAGES  ">
+              <w:r>
+                <w:rPr>
+                  <w:noProof/>
+                </w:rPr>
+                <w:t>2</w:t>
+              </w:r>
+            </w:fldSimple>
           </w:p>
         </w:sdtContent>
       </w:sdt>
@@ -11566,7 +11519,7 @@
 </file>
 
 <file path=word/footnotes.xml><?xml version="1.0" encoding="utf-8"?>
-<w:footnotes xmlns:wpc="http://schemas.microsoft.com/office/word/2010/wordprocessingCanvas" xmlns:cx="http://schemas.microsoft.com/office/drawing/2014/chartex" xmlns:cx1="http://schemas.microsoft.com/office/drawing/2015/9/8/chartex" xmlns:cx2="http://schemas.microsoft.com/office/drawing/2015/10/21/chartex" xmlns:cx3="http://schemas.microsoft.com/office/drawing/2016/5/9/chartex" xmlns:cx4="http://schemas.microsoft.com/office/drawing/2016/5/10/chartex" xmlns:cx5="http://schemas.microsoft.com/office/drawing/2016/5/11/chartex" xmlns:cx6="http://schemas.microsoft.com/office/drawing/2016/5/12/chartex" xmlns:cx7="http://schemas.microsoft.com/office/drawing/2016/5/13/chartex" xmlns:cx8="http://schemas.microsoft.com/office/drawing/2016/5/14/chartex" xmlns:mc="http://schemas.openxmlformats.org/markup-compatibility/2006" xmlns:aink="http://schemas.microsoft.com/office/drawing/2016/ink" xmlns:am3d="http://schemas.microsoft.com/office/drawing/2017/model3d" xmlns:o="urn:schemas-microsoft-com:office:office" xmlns:oel="http://schemas.microsoft.com/office/2019/extlst" xmlns:r="http://schemas.openxmlformats.org/officeDocument/2006/relationships" xmlns:m="http://schemas.openxmlformats.org/officeDocument/2006/math" xmlns:v="urn:schemas-microsoft-com:vml" xmlns:wp14="http://schemas.microsoft.com/office/word/2010/wordprocessingDrawing" xmlns:wp="http://schemas.openxmlformats.org/drawingml/2006/wordprocessingDrawing" xmlns:w10="urn:schemas-microsoft-com:office:word" xmlns:w="http://schemas.openxmlformats.org/wordprocessingml/2006/main" xmlns:w14="http://schemas.microsoft.com/office/word/2010/wordml" xmlns:w15="http://schemas.microsoft.com/office/word/2012/wordml" xmlns:w16cex="http://schemas.microsoft.com/office/word/2018/wordml/cex" xmlns:w16cid="http://schemas.microsoft.com/office/word/2016/wordml/cid" xmlns:w16="http://schemas.microsoft.com/office/word/2018/wordml" xmlns:w16du="http://schemas.microsoft.com/office/word/2023/wordml/word16du" xmlns:w16sdtdh="http://schemas.microsoft.com/office/word/2020/wordml/sdtdatahash" xmlns:w16se="http://schemas.microsoft.com/office/word/2015/wordml/symex" xmlns:wpg="http://schemas.microsoft.com/office/word/2010/wordprocessingGroup" xmlns:wpi="http://schemas.microsoft.com/office/word/2010/wordprocessingInk" xmlns:wne="http://schemas.microsoft.com/office/word/2006/wordml" xmlns:wps="http://schemas.microsoft.com/office/word/2010/wordprocessingShape" mc:Ignorable="w14 w15 w16se w16cid w16 w16cex w16sdtdh w16du wp14">
+<w:footnotes xmlns:wpc="http://schemas.microsoft.com/office/word/2010/wordprocessingCanvas" xmlns:cx="http://schemas.microsoft.com/office/drawing/2014/chartex" xmlns:cx1="http://schemas.microsoft.com/office/drawing/2015/9/8/chartex" xmlns:cx2="http://schemas.microsoft.com/office/drawing/2015/10/21/chartex" xmlns:cx3="http://schemas.microsoft.com/office/drawing/2016/5/9/chartex" xmlns:cx4="http://schemas.microsoft.com/office/drawing/2016/5/10/chartex" xmlns:cx5="http://schemas.microsoft.com/office/drawing/2016/5/11/chartex" xmlns:cx6="http://schemas.microsoft.com/office/drawing/2016/5/12/chartex" xmlns:cx7="http://schemas.microsoft.com/office/drawing/2016/5/13/chartex" xmlns:cx8="http://schemas.microsoft.com/office/drawing/2016/5/14/chartex" xmlns:mc="http://schemas.openxmlformats.org/markup-compatibility/2006" xmlns:aink="http://schemas.microsoft.com/office/drawing/2016/ink" xmlns:am3d="http://schemas.microsoft.com/office/drawing/2017/model3d" xmlns:o="urn:schemas-microsoft-com:office:office" xmlns:oel="http://schemas.microsoft.com/office/2019/extlst" xmlns:r="http://schemas.openxmlformats.org/officeDocument/2006/relationships" xmlns:m="http://schemas.openxmlformats.org/officeDocument/2006/math" xmlns:v="urn:schemas-microsoft-com:vml" xmlns:wp14="http://schemas.microsoft.com/office/word/2010/wordprocessingDrawing" xmlns:wp="http://schemas.openxmlformats.org/drawingml/2006/wordprocessingDrawing" xmlns:w10="urn:schemas-microsoft-com:office:word" xmlns:w="http://schemas.openxmlformats.org/wordprocessingml/2006/main" xmlns:w14="http://schemas.microsoft.com/office/word/2010/wordml" xmlns:w15="http://schemas.microsoft.com/office/word/2012/wordml" xmlns:w16cex="http://schemas.microsoft.com/office/word/2018/wordml/cex" xmlns:w16cid="http://schemas.microsoft.com/office/word/2016/wordml/cid" xmlns:w16="http://schemas.microsoft.com/office/word/2018/wordml" xmlns:w16du="http://schemas.microsoft.com/office/word/2023/wordml/word16du" xmlns:w16sdtdh="http://schemas.microsoft.com/office/word/2020/wordml/sdtdatahash" xmlns:w16sdtfl="http://schemas.microsoft.com/office/word/2024/wordml/sdtformatlock" xmlns:w16se="http://schemas.microsoft.com/office/word/2015/wordml/symex" xmlns:wpg="http://schemas.microsoft.com/office/word/2010/wordprocessingGroup" xmlns:wpi="http://schemas.microsoft.com/office/word/2010/wordprocessingInk" xmlns:wne="http://schemas.microsoft.com/office/word/2006/wordml" xmlns:wps="http://schemas.microsoft.com/office/word/2010/wordprocessingShape" mc:Ignorable="w14 w15 w16se w16cid w16 w16cex w16sdtdh w16sdtfl w16du wp14">
   <w:footnote w:type="separator" w:id="-1">
     <w:p>
       <w:r>
@@ -11589,7 +11542,7 @@
 </file>
 
 <file path=word/numbering.xml><?xml version="1.0" encoding="utf-8"?>
-<w:numbering xmlns:wpc="http://schemas.microsoft.com/office/word/2010/wordprocessingCanvas" xmlns:cx="http://schemas.microsoft.com/office/drawing/2014/chartex" xmlns:cx1="http://schemas.microsoft.com/office/drawing/2015/9/8/chartex" xmlns:cx2="http://schemas.microsoft.com/office/drawing/2015/10/21/chartex" xmlns:cx3="http://schemas.microsoft.com/office/drawing/2016/5/9/chartex" xmlns:cx4="http://schemas.microsoft.com/office/drawing/2016/5/10/chartex" xmlns:cx5="http://schemas.microsoft.com/office/drawing/2016/5/11/chartex" xmlns:cx6="http://schemas.microsoft.com/office/drawing/2016/5/12/chartex" xmlns:cx7="http://schemas.microsoft.com/office/drawing/2016/5/13/chartex" xmlns:cx8="http://schemas.microsoft.com/office/drawing/2016/5/14/chartex" xmlns:mc="http://schemas.openxmlformats.org/markup-compatibility/2006" xmlns:aink="http://schemas.microsoft.com/office/drawing/2016/ink" xmlns:am3d="http://schemas.microsoft.com/office/drawing/2017/model3d" xmlns:o="urn:schemas-microsoft-com:office:office" xmlns:oel="http://schemas.microsoft.com/office/2019/extlst" xmlns:r="http://schemas.openxmlformats.org/officeDocument/2006/relationships" xmlns:m="http://schemas.openxmlformats.org/officeDocument/2006/math" xmlns:v="urn:schemas-microsoft-com:vml" xmlns:wp14="http://schemas.microsoft.com/office/word/2010/wordprocessingDrawing" xmlns:wp="http://schemas.openxmlformats.org/drawingml/2006/wordprocessingDrawing" xmlns:w10="urn:schemas-microsoft-com:office:word" xmlns:w="http://schemas.openxmlformats.org/wordprocessingml/2006/main" xmlns:w14="http://schemas.microsoft.com/office/word/2010/wordml" xmlns:w15="http://schemas.microsoft.com/office/word/2012/wordml" xmlns:w16cex="http://schemas.microsoft.com/office/word/2018/wordml/cex" xmlns:w16cid="http://schemas.microsoft.com/office/word/2016/wordml/cid" xmlns:w16="http://schemas.microsoft.com/office/word/2018/wordml" xmlns:w16du="http://schemas.microsoft.com/office/word/2023/wordml/word16du" xmlns:w16sdtdh="http://schemas.microsoft.com/office/word/2020/wordml/sdtdatahash" xmlns:w16se="http://schemas.microsoft.com/office/word/2015/wordml/symex" xmlns:wpg="http://schemas.microsoft.com/office/word/2010/wordprocessingGroup" xmlns:wpi="http://schemas.microsoft.com/office/word/2010/wordprocessingInk" xmlns:wne="http://schemas.microsoft.com/office/word/2006/wordml" xmlns:wps="http://schemas.microsoft.com/office/word/2010/wordprocessingShape" mc:Ignorable="w14 w15 w16se w16cid w16 w16cex w16sdtdh w16du wp14">
+<w:numbering xmlns:wpc="http://schemas.microsoft.com/office/word/2010/wordprocessingCanvas" xmlns:cx="http://schemas.microsoft.com/office/drawing/2014/chartex" xmlns:cx1="http://schemas.microsoft.com/office/drawing/2015/9/8/chartex" xmlns:cx2="http://schemas.microsoft.com/office/drawing/2015/10/21/chartex" xmlns:cx3="http://schemas.microsoft.com/office/drawing/2016/5/9/chartex" xmlns:cx4="http://schemas.microsoft.com/office/drawing/2016/5/10/chartex" xmlns:cx5="http://schemas.microsoft.com/office/drawing/2016/5/11/chartex" xmlns:cx6="http://schemas.microsoft.com/office/drawing/2016/5/12/chartex" xmlns:cx7="http://schemas.microsoft.com/office/drawing/2016/5/13/chartex" xmlns:cx8="http://schemas.microsoft.com/office/drawing/2016/5/14/chartex" xmlns:mc="http://schemas.openxmlformats.org/markup-compatibility/2006" xmlns:aink="http://schemas.microsoft.com/office/drawing/2016/ink" xmlns:am3d="http://schemas.microsoft.com/office/drawing/2017/model3d" xmlns:o="urn:schemas-microsoft-com:office:office" xmlns:oel="http://schemas.microsoft.com/office/2019/extlst" xmlns:r="http://schemas.openxmlformats.org/officeDocument/2006/relationships" xmlns:m="http://schemas.openxmlformats.org/officeDocument/2006/math" xmlns:v="urn:schemas-microsoft-com:vml" xmlns:wp14="http://schemas.microsoft.com/office/word/2010/wordprocessingDrawing" xmlns:wp="http://schemas.openxmlformats.org/drawingml/2006/wordprocessingDrawing" xmlns:w10="urn:schemas-microsoft-com:office:word" xmlns:w="http://schemas.openxmlformats.org/wordprocessingml/2006/main" xmlns:w14="http://schemas.microsoft.com/office/word/2010/wordml" xmlns:w15="http://schemas.microsoft.com/office/word/2012/wordml" xmlns:w16cex="http://schemas.microsoft.com/office/word/2018/wordml/cex" xmlns:w16cid="http://schemas.microsoft.com/office/word/2016/wordml/cid" xmlns:w16="http://schemas.microsoft.com/office/word/2018/wordml" xmlns:w16du="http://schemas.microsoft.com/office/word/2023/wordml/word16du" xmlns:w16sdtdh="http://schemas.microsoft.com/office/word/2020/wordml/sdtdatahash" xmlns:w16sdtfl="http://schemas.microsoft.com/office/word/2024/wordml/sdtformatlock" xmlns:w16se="http://schemas.microsoft.com/office/word/2015/wordml/symex" xmlns:wpg="http://schemas.microsoft.com/office/word/2010/wordprocessingGroup" xmlns:wpi="http://schemas.microsoft.com/office/word/2010/wordprocessingInk" xmlns:wne="http://schemas.microsoft.com/office/word/2006/wordml" xmlns:wps="http://schemas.microsoft.com/office/word/2010/wordprocessingShape" mc:Ignorable="w14 w15 w16se w16cid w16 w16cex w16sdtdh w16sdtfl w16du wp14">
   <w:abstractNum w:abstractNumId="0" w15:restartNumberingAfterBreak="0">
     <w:nsid w:val="FFFFFF89"/>
     <w:multiLevelType w:val="singleLevel"/>
@@ -14204,7 +14157,7 @@
 </file>
 
 <file path=word/styles.xml><?xml version="1.0" encoding="utf-8"?>
-<w:styles xmlns:mc="http://schemas.openxmlformats.org/markup-compatibility/2006" xmlns:r="http://schemas.openxmlformats.org/officeDocument/2006/relationships" xmlns:w="http://schemas.openxmlformats.org/wordprocessingml/2006/main" xmlns:w14="http://schemas.microsoft.com/office/word/2010/wordml" xmlns:w15="http://schemas.microsoft.com/office/word/2012/wordml" xmlns:w16cex="http://schemas.microsoft.com/office/word/2018/wordml/cex" xmlns:w16cid="http://schemas.microsoft.com/office/word/2016/wordml/cid" xmlns:w16="http://schemas.microsoft.com/office/word/2018/wordml" xmlns:w16du="http://schemas.microsoft.com/office/word/2023/wordml/word16du" xmlns:w16sdtdh="http://schemas.microsoft.com/office/word/2020/wordml/sdtdatahash" xmlns:w16se="http://schemas.microsoft.com/office/word/2015/wordml/symex" mc:Ignorable="w14 w15 w16se w16cid w16 w16cex w16sdtdh w16du">
+<w:styles xmlns:mc="http://schemas.openxmlformats.org/markup-compatibility/2006" xmlns:r="http://schemas.openxmlformats.org/officeDocument/2006/relationships" xmlns:w="http://schemas.openxmlformats.org/wordprocessingml/2006/main" xmlns:w14="http://schemas.microsoft.com/office/word/2010/wordml" xmlns:w15="http://schemas.microsoft.com/office/word/2012/wordml" xmlns:w16cex="http://schemas.microsoft.com/office/word/2018/wordml/cex" xmlns:w16cid="http://schemas.microsoft.com/office/word/2016/wordml/cid" xmlns:w16="http://schemas.microsoft.com/office/word/2018/wordml" xmlns:w16du="http://schemas.microsoft.com/office/word/2023/wordml/word16du" xmlns:w16sdtdh="http://schemas.microsoft.com/office/word/2020/wordml/sdtdatahash" xmlns:w16sdtfl="http://schemas.microsoft.com/office/word/2024/wordml/sdtformatlock" xmlns:w16se="http://schemas.microsoft.com/office/word/2015/wordml/symex" mc:Ignorable="w14 w15 w16se w16cid w16 w16cex w16sdtdh w16sdtfl w16du">
   <w:docDefaults>
     <w:rPrDefault>
       <w:rPr>

</xml_diff>